<commit_message>
Added presentation and project's report
</commit_message>
<xml_diff>
--- a/project_report.docx
+++ b/project_report.docx
@@ -36,7 +36,13 @@
     </w:p>
     <w:p>
       <w:r>
-        <w:t>In this activity the main goal was to extract gray-code kernels from video frames and to perform a matching procedure between adjacent frames in order to estimate the optical flow.</w:t>
+        <w:t xml:space="preserve">In this activity the main goal was to extract gray-code kernels from video frames and perform a matching procedure between adjacent </w:t>
+      </w:r>
+      <w:r>
+        <w:t>projections</w:t>
+      </w:r>
+      <w:r>
+        <w:t xml:space="preserve"> in order to estimate the optical flow.</w:t>
       </w:r>
     </w:p>
     <w:p>
@@ -67,13 +73,25 @@
         <w:t xml:space="preserve"> If we have two kernels b1 and b2 </w:t>
       </w:r>
       <w:r>
-        <w:t xml:space="preserve">and we want to filter the same image with </w:t>
+        <w:t xml:space="preserve">and we want to filter </w:t>
+      </w:r>
+      <w:r>
+        <w:t>an</w:t>
+      </w:r>
+      <w:r>
+        <w:t xml:space="preserve"> image with </w:t>
       </w:r>
       <w:r>
         <w:t>these two kernels</w:t>
       </w:r>
       <w:r>
-        <w:t>, we calculate with a classical convolution</w:t>
+        <w:t>,</w:t>
+      </w:r>
+      <w:r>
+        <w:t xml:space="preserve"> first,</w:t>
+      </w:r>
+      <w:r>
+        <w:t xml:space="preserve"> we calculate with a convolution</w:t>
       </w:r>
       <w:r>
         <w:t xml:space="preserve"> the result of application of b1 to the image,</w:t>
@@ -94,19 +112,25 @@
         <w:t xml:space="preserve"> pixel</w:t>
       </w:r>
       <w:r>
-        <w:t>, so cutting extensively the spatial and temporal costs.</w:t>
+        <w:t>,</w:t>
+      </w:r>
+      <w:r>
+        <w:t xml:space="preserve"> getting partial result from the filtering with the kernel b1,</w:t>
+      </w:r>
+      <w:r>
+        <w:t xml:space="preserve"> so cutting extensively the spatial and temporal costs.</w:t>
       </w:r>
       <w:r>
         <w:t xml:space="preserve"> </w:t>
       </w:r>
       <w:r>
-        <w:t>With these type of kernel</w:t>
-      </w:r>
-      <w:r>
-        <w:t>s</w:t>
-      </w:r>
-      <w:r>
-        <w:t xml:space="preserve"> the operations per pixel will have constant complexity.</w:t>
+        <w:t>With th</w:t>
+      </w:r>
+      <w:r>
+        <w:t>i</w:t>
+      </w:r>
+      <w:r>
+        <w:t>s type of kernel the operations per pixel will have constant complexity.</w:t>
       </w:r>
     </w:p>
     <w:p>
@@ -135,7 +159,13 @@
         <w:t xml:space="preserve"> Another parameter to take into consideration for the building of the binary tree is the height “k” of the tree</w:t>
       </w:r>
       <w:r>
-        <w:t xml:space="preserve">; also k determines the length of the </w:t>
+        <w:t>; also</w:t>
+      </w:r>
+      <w:r>
+        <w:t>,</w:t>
+      </w:r>
+      <w:r>
+        <w:t xml:space="preserve"> k determines the length of the </w:t>
       </w:r>
       <w:r>
         <w:t>filter</w:t>
@@ -152,6 +182,9 @@
       <w:r>
         <w:t xml:space="preserve"> long.</w:t>
       </w:r>
+      <w:r>
+        <w:t xml:space="preserve"> In this case has been used a power of 2 so 4 bytes kernel long.</w:t>
+      </w:r>
     </w:p>
     <w:p>
       <w:pPr>
@@ -175,7 +208,21 @@
         <w:t xml:space="preserve"> of the GCK which is </w:t>
       </w:r>
       <w:r>
-        <w:t>useful to track spatio-temporal variations. In particular the filters are divided in 3 types:</w:t>
+        <w:t xml:space="preserve">useful to track </w:t>
+      </w:r>
+      <w:proofErr w:type="spellStart"/>
+      <w:r>
+        <w:t>spatio</w:t>
+      </w:r>
+      <w:proofErr w:type="spellEnd"/>
+      <w:r>
+        <w:t>-temporal variations. In particular</w:t>
+      </w:r>
+      <w:r>
+        <w:t>,</w:t>
+      </w:r>
+      <w:r>
+        <w:t xml:space="preserve"> the filters are divided in 3 types:</w:t>
       </w:r>
     </w:p>
     <w:p>
@@ -210,19 +257,16 @@
           <w:numId w:val="1"/>
         </w:numPr>
       </w:pPr>
-      <w:r>
-        <w:t>Spatio-temporal filters: changes along all three axes</w:t>
-      </w:r>
-    </w:p>
-    <w:p>
-      <w:pPr>
-        <w:pStyle w:val="ListParagraph"/>
-        <w:numPr>
-          <w:ilvl w:val="0"/>
-          <w:numId w:val="1"/>
-        </w:numPr>
-      </w:pPr>
-    </w:p>
+      <w:proofErr w:type="spellStart"/>
+      <w:r>
+        <w:t>Spatio</w:t>
+      </w:r>
+      <w:proofErr w:type="spellEnd"/>
+      <w:r>
+        <w:t>-temporal filters: changes along all three axes</w:t>
+      </w:r>
+    </w:p>
+    <w:p/>
     <w:p>
       <w:pPr>
         <w:pStyle w:val="Heading2"/>
@@ -239,7 +283,13 @@
         <w:t>,</w:t>
       </w:r>
       <w:r>
-        <w:t xml:space="preserve"> then an optical flow procedure is applied to a series of certain projections in </w:t>
+        <w:t xml:space="preserve"> then an optical flow procedure is applied to a series of projections</w:t>
+      </w:r>
+      <w:r>
+        <w:t xml:space="preserve"> of the same type;</w:t>
+      </w:r>
+      <w:r>
+        <w:t xml:space="preserve"> in </w:t>
       </w:r>
       <w:r>
         <w:t>particular</w:t>
@@ -251,6 +301,9 @@
         <w:t xml:space="preserve"> the middle one of the entire 3D block</w:t>
       </w:r>
       <w:r>
+        <w:t xml:space="preserve"> along the Z axis</w:t>
+      </w:r>
+      <w:r>
         <w:t>, since it is the most representative one of the variation of the movement.</w:t>
       </w:r>
     </w:p>
@@ -262,7 +315,15 @@
         <w:t xml:space="preserve">: a </w:t>
       </w:r>
       <w:r>
-        <w:t>Lucas-Kanade optical flow</w:t>
+        <w:t>Lucas-</w:t>
+      </w:r>
+      <w:proofErr w:type="spellStart"/>
+      <w:r>
+        <w:t>Kanade</w:t>
+      </w:r>
+      <w:proofErr w:type="spellEnd"/>
+      <w:r>
+        <w:t xml:space="preserve"> optical flow</w:t>
       </w:r>
       <w:r>
         <w:t xml:space="preserve"> also called “sparse” and a </w:t>
@@ -271,18 +332,66 @@
         <w:t>dense optical flow</w:t>
       </w:r>
       <w:r>
-        <w:t xml:space="preserve"> with the Farneback method.</w:t>
-      </w:r>
-    </w:p>
-    <w:p>
-      <w:r>
-        <w:t>Lucas-Kanade method computes optical flow for a sparse feature set (corners detected using Shi-Tomasi algorithm)</w:t>
-      </w:r>
-      <w:r>
-        <w:t xml:space="preserve"> while the Farneback method</w:t>
-      </w:r>
-      <w:r>
-        <w:t xml:space="preserve"> computes the optical flow for all the points in the frame. It is based on Gunner Farneback’s algorithm which is explained in “Two-Frame Motion Estimation Based on Polynomial Expansion” by Gunner Farneback in 2003.</w:t>
+        <w:t xml:space="preserve"> with the </w:t>
+      </w:r>
+      <w:proofErr w:type="spellStart"/>
+      <w:r>
+        <w:t>Farneback</w:t>
+      </w:r>
+      <w:proofErr w:type="spellEnd"/>
+      <w:r>
+        <w:t xml:space="preserve"> method.</w:t>
+      </w:r>
+    </w:p>
+    <w:p>
+      <w:r>
+        <w:t>Lucas-</w:t>
+      </w:r>
+      <w:proofErr w:type="spellStart"/>
+      <w:r>
+        <w:t>Kanade</w:t>
+      </w:r>
+      <w:proofErr w:type="spellEnd"/>
+      <w:r>
+        <w:t xml:space="preserve"> method computes optical flow for a sparse feature set (corners detected using Shi-</w:t>
+      </w:r>
+      <w:proofErr w:type="spellStart"/>
+      <w:r>
+        <w:t>Tomasi</w:t>
+      </w:r>
+      <w:proofErr w:type="spellEnd"/>
+      <w:r>
+        <w:t xml:space="preserve"> algorithm)</w:t>
+      </w:r>
+      <w:r>
+        <w:t xml:space="preserve"> while the </w:t>
+      </w:r>
+      <w:proofErr w:type="spellStart"/>
+      <w:r>
+        <w:t>Farneback</w:t>
+      </w:r>
+      <w:proofErr w:type="spellEnd"/>
+      <w:r>
+        <w:t xml:space="preserve"> method</w:t>
+      </w:r>
+      <w:r>
+        <w:t xml:space="preserve"> computes the optical flow for all the points in the frame. It is based on Gunner </w:t>
+      </w:r>
+      <w:proofErr w:type="spellStart"/>
+      <w:r>
+        <w:t>Farneback’s</w:t>
+      </w:r>
+      <w:proofErr w:type="spellEnd"/>
+      <w:r>
+        <w:t xml:space="preserve"> algorithm which is explained in “Two-Frame Motion Estimation Based on Polynomial Expansion” by Gunner </w:t>
+      </w:r>
+      <w:proofErr w:type="spellStart"/>
+      <w:r>
+        <w:t>Farneback</w:t>
+      </w:r>
+      <w:proofErr w:type="spellEnd"/>
+      <w:r>
+        <w:t xml:space="preserve"> in 2003.</w:t>
       </w:r>
     </w:p>
     <w:p>
@@ -544,7 +653,23 @@
     </w:p>
     <w:p>
       <w:r>
-        <w:t>Noticing the points tracked by the Shi-Tomasi algorithm in the first frame belonging to the LK algorithm and in the second picture the motion variations in the Farneback algorithm, green more variation</w:t>
+        <w:t>Noticing the points tracked by the Shi-</w:t>
+      </w:r>
+      <w:proofErr w:type="spellStart"/>
+      <w:r>
+        <w:t>Tomasi</w:t>
+      </w:r>
+      <w:proofErr w:type="spellEnd"/>
+      <w:r>
+        <w:t xml:space="preserve"> algorithm in the first frame belonging to the LK algorithm and in the second picture the motion variations in the </w:t>
+      </w:r>
+      <w:proofErr w:type="spellStart"/>
+      <w:r>
+        <w:t>Farneback</w:t>
+      </w:r>
+      <w:proofErr w:type="spellEnd"/>
+      <w:r>
+        <w:t xml:space="preserve"> algorithm, green more variation</w:t>
       </w:r>
       <w:r>
         <w:t xml:space="preserve"> and</w:t>

</xml_diff>